<commit_message>
DP - Project 0.1
</commit_message>
<xml_diff>
--- a/Documentos/Documento de Planejamento e Acompanhamento - Software de Produção de Discursos.docx
+++ b/Documentos/Documento de Planejamento e Acompanhamento - Software de Produção de Discursos.docx
@@ -647,8 +647,92 @@
             <w:r>
               <w:t xml:space="preserve"> e Estimativa</w:t>
             </w:r>
-            <w:bookmarkStart w:id="0" w:name="_GoBack"/>
-            <w:bookmarkEnd w:id="0"/>
+          </w:p>
+        </w:tc>
+        <w:tc>
+          <w:tcPr>
+            <w:tcW w:w="1842" w:type="dxa"/>
+            <w:tcBorders>
+              <w:top w:val="single" w:sz="4" w:space="0" w:color="auto"/>
+              <w:left w:val="single" w:sz="4" w:space="0" w:color="auto"/>
+              <w:bottom w:val="single" w:sz="4" w:space="0" w:color="auto"/>
+              <w:right w:val="single" w:sz="4" w:space="0" w:color="auto"/>
+            </w:tcBorders>
+            <w:vAlign w:val="center"/>
+          </w:tcPr>
+          <w:p>
+            <w:pPr>
+              <w:spacing w:after="0" w:line="240" w:lineRule="auto"/>
+              <w:jc w:val="center"/>
+            </w:pPr>
+            <w:r>
+              <w:t>Jéssica Pereira</w:t>
+            </w:r>
+          </w:p>
+        </w:tc>
+      </w:tr>
+      <w:tr>
+        <w:tc>
+          <w:tcPr>
+            <w:tcW w:w="2123" w:type="dxa"/>
+            <w:tcBorders>
+              <w:top w:val="single" w:sz="4" w:space="0" w:color="auto"/>
+              <w:left w:val="single" w:sz="4" w:space="0" w:color="auto"/>
+              <w:bottom w:val="single" w:sz="4" w:space="0" w:color="auto"/>
+              <w:right w:val="single" w:sz="4" w:space="0" w:color="auto"/>
+            </w:tcBorders>
+            <w:vAlign w:val="center"/>
+          </w:tcPr>
+          <w:p>
+            <w:pPr>
+              <w:spacing w:after="0" w:line="240" w:lineRule="auto"/>
+              <w:jc w:val="center"/>
+            </w:pPr>
+            <w:r>
+              <w:t>20/05</w:t>
+            </w:r>
+          </w:p>
+        </w:tc>
+        <w:tc>
+          <w:tcPr>
+            <w:tcW w:w="1954" w:type="dxa"/>
+            <w:tcBorders>
+              <w:top w:val="single" w:sz="4" w:space="0" w:color="auto"/>
+              <w:left w:val="single" w:sz="4" w:space="0" w:color="auto"/>
+              <w:bottom w:val="single" w:sz="4" w:space="0" w:color="auto"/>
+              <w:right w:val="single" w:sz="4" w:space="0" w:color="auto"/>
+            </w:tcBorders>
+            <w:vAlign w:val="center"/>
+          </w:tcPr>
+          <w:p>
+            <w:pPr>
+              <w:spacing w:after="0" w:line="240" w:lineRule="auto"/>
+              <w:jc w:val="center"/>
+            </w:pPr>
+            <w:r>
+              <w:t>0.3</w:t>
+            </w:r>
+          </w:p>
+        </w:tc>
+        <w:tc>
+          <w:tcPr>
+            <w:tcW w:w="2694" w:type="dxa"/>
+            <w:tcBorders>
+              <w:top w:val="single" w:sz="4" w:space="0" w:color="auto"/>
+              <w:left w:val="single" w:sz="4" w:space="0" w:color="auto"/>
+              <w:bottom w:val="single" w:sz="4" w:space="0" w:color="auto"/>
+              <w:right w:val="single" w:sz="4" w:space="0" w:color="auto"/>
+            </w:tcBorders>
+            <w:vAlign w:val="center"/>
+          </w:tcPr>
+          <w:p>
+            <w:pPr>
+              <w:spacing w:after="0" w:line="240" w:lineRule="auto"/>
+              <w:jc w:val="center"/>
+            </w:pPr>
+            <w:r>
+              <w:t>Alteração da Estimativa</w:t>
+            </w:r>
           </w:p>
         </w:tc>
         <w:tc>
@@ -698,6 +782,8 @@
         </w:rPr>
         <w:br w:type="page"/>
       </w:r>
+      <w:bookmarkStart w:id="0" w:name="_GoBack"/>
+      <w:bookmarkEnd w:id="0"/>
     </w:p>
     <w:p>
       <w:pPr>
@@ -1090,7 +1176,7 @@
                 </mc:Choice>
                 <mc:Fallback>
                   <w:pict>
-                    <v:oval w14:anchorId="4273C45D" id="Elipse 2" o:spid="_x0000_s1026" style="position:absolute;margin-left:18pt;margin-top:-2.4pt;width:20.4pt;height:19.15pt;z-index:251661312;visibility:visible;mso-wrap-style:square;mso-width-percent:0;mso-height-percent:0;mso-wrap-distance-left:9pt;mso-wrap-distance-top:0;mso-wrap-distance-right:9pt;mso-wrap-distance-bottom:0;mso-position-horizontal:absolute;mso-position-horizontal-relative:text;mso-position-vertical:absolute;mso-position-vertical-relative:text;mso-width-percent:0;mso-height-percent:0;mso-width-relative:margin;mso-height-relative:margin;v-text-anchor:middle" o:gfxdata="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" filled="f" strokecolor="red" strokeweight=".25pt"/>
+                    <v:oval w14:anchorId="325A0810" id="Elipse 2" o:spid="_x0000_s1026" style="position:absolute;margin-left:18pt;margin-top:-2.4pt;width:20.4pt;height:19.15pt;z-index:251661312;visibility:visible;mso-wrap-style:square;mso-width-percent:0;mso-height-percent:0;mso-wrap-distance-left:9pt;mso-wrap-distance-top:0;mso-wrap-distance-right:9pt;mso-wrap-distance-bottom:0;mso-position-horizontal:absolute;mso-position-horizontal-relative:text;mso-position-vertical:absolute;mso-position-vertical-relative:text;mso-width-percent:0;mso-height-percent:0;mso-width-relative:margin;mso-height-relative:margin;v-text-anchor:middle" o:gfxdata="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" filled="f" strokecolor="red" strokeweight=".25pt"/>
                   </w:pict>
                 </mc:Fallback>
               </mc:AlternateContent>
@@ -1325,7 +1411,7 @@
                 </mc:Choice>
                 <mc:Fallback>
                   <w:pict>
-                    <v:oval w14:anchorId="1CEDD4E0" id="Elipse 5" o:spid="_x0000_s1026" style="position:absolute;margin-left:17.25pt;margin-top:-2.65pt;width:20.4pt;height:19.15pt;z-index:251655680;visibility:visible;mso-wrap-style:square;mso-width-percent:0;mso-height-percent:0;mso-wrap-distance-left:9pt;mso-wrap-distance-top:0;mso-wrap-distance-right:9pt;mso-wrap-distance-bottom:0;mso-position-horizontal:absolute;mso-position-horizontal-relative:text;mso-position-vertical:absolute;mso-position-vertical-relative:text;mso-width-percent:0;mso-height-percent:0;mso-width-relative:margin;mso-height-relative:margin;v-text-anchor:middle" o:gfxdata="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" filled="f" strokecolor="red" strokeweight=".25pt"/>
+                    <v:oval w14:anchorId="7D8178AE" id="Elipse 5" o:spid="_x0000_s1026" style="position:absolute;margin-left:17.25pt;margin-top:-2.65pt;width:20.4pt;height:19.15pt;z-index:251655680;visibility:visible;mso-wrap-style:square;mso-width-percent:0;mso-height-percent:0;mso-wrap-distance-left:9pt;mso-wrap-distance-top:0;mso-wrap-distance-right:9pt;mso-wrap-distance-bottom:0;mso-position-horizontal:absolute;mso-position-horizontal-relative:text;mso-position-vertical:absolute;mso-position-vertical-relative:text;mso-width-percent:0;mso-height-percent:0;mso-width-relative:margin;mso-height-relative:margin;v-text-anchor:middle" o:gfxdata="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" filled="f" strokecolor="red" strokeweight=".25pt"/>
                   </w:pict>
                 </mc:Fallback>
               </mc:AlternateContent>
@@ -1578,7 +1664,7 @@
                 </mc:Choice>
                 <mc:Fallback>
                   <w:pict>
-                    <v:oval w14:anchorId="40519DDC" id="Elipse 6" o:spid="_x0000_s1026" style="position:absolute;margin-left:15.9pt;margin-top:-1.85pt;width:20.4pt;height:19.15pt;z-index:251659776;visibility:visible;mso-wrap-style:square;mso-width-percent:0;mso-height-percent:0;mso-wrap-distance-left:9pt;mso-wrap-distance-top:0;mso-wrap-distance-right:9pt;mso-wrap-distance-bottom:0;mso-position-horizontal:absolute;mso-position-horizontal-relative:text;mso-position-vertical:absolute;mso-position-vertical-relative:text;mso-width-percent:0;mso-height-percent:0;mso-width-relative:margin;mso-height-relative:margin;v-text-anchor:middle" o:gfxdata="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" filled="f" strokecolor="red" strokeweight=".25pt"/>
+                    <v:oval w14:anchorId="621B58DE" id="Elipse 6" o:spid="_x0000_s1026" style="position:absolute;margin-left:15.9pt;margin-top:-1.85pt;width:20.4pt;height:19.15pt;z-index:251659776;visibility:visible;mso-wrap-style:square;mso-width-percent:0;mso-height-percent:0;mso-wrap-distance-left:9pt;mso-wrap-distance-top:0;mso-wrap-distance-right:9pt;mso-wrap-distance-bottom:0;mso-position-horizontal:absolute;mso-position-horizontal-relative:text;mso-position-vertical:absolute;mso-position-vertical-relative:text;mso-width-percent:0;mso-height-percent:0;mso-width-relative:margin;mso-height-relative:margin;v-text-anchor:middle" o:gfxdata="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" filled="f" strokecolor="red" strokeweight=".25pt"/>
                   </w:pict>
                 </mc:Fallback>
               </mc:AlternateContent>
@@ -1792,7 +1878,7 @@
                 </mc:Choice>
                 <mc:Fallback>
                   <w:pict>
-                    <v:oval w14:anchorId="2F1C0F4A" id="Elipse 4" o:spid="_x0000_s1026" style="position:absolute;margin-left:15.4pt;margin-top:-4.5pt;width:20.4pt;height:19.15pt;z-index:251656704;visibility:visible;mso-wrap-style:square;mso-width-percent:0;mso-height-percent:0;mso-wrap-distance-left:9pt;mso-wrap-distance-top:0;mso-wrap-distance-right:9pt;mso-wrap-distance-bottom:0;mso-position-horizontal:absolute;mso-position-horizontal-relative:text;mso-position-vertical:absolute;mso-position-vertical-relative:text;mso-width-percent:0;mso-height-percent:0;mso-width-relative:margin;mso-height-relative:margin;v-text-anchor:middle" o:gfxdata="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" filled="f" strokecolor="red" strokeweight=".25pt"/>
+                    <v:oval w14:anchorId="4CCDE383" id="Elipse 4" o:spid="_x0000_s1026" style="position:absolute;margin-left:15.4pt;margin-top:-4.5pt;width:20.4pt;height:19.15pt;z-index:251656704;visibility:visible;mso-wrap-style:square;mso-width-percent:0;mso-height-percent:0;mso-wrap-distance-left:9pt;mso-wrap-distance-top:0;mso-wrap-distance-right:9pt;mso-wrap-distance-bottom:0;mso-position-horizontal:absolute;mso-position-horizontal-relative:text;mso-position-vertical:absolute;mso-position-vertical-relative:text;mso-width-percent:0;mso-height-percent:0;mso-width-relative:margin;mso-height-relative:margin;v-text-anchor:middle" o:gfxdata="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" filled="f" strokecolor="red" strokeweight=".25pt"/>
                   </w:pict>
                 </mc:Fallback>
               </mc:AlternateContent>
@@ -2063,10 +2149,12 @@
       </w:tr>
     </w:tbl>
     <w:p>
+      <w:proofErr w:type="gramStart"/>
       <w:r>
         <w:t>∑(</w:t>
       </w:r>
       <w:proofErr w:type="spellStart"/>
+      <w:proofErr w:type="gramEnd"/>
       <w:r>
         <w:t>Fi</w:t>
       </w:r>
@@ -2164,7 +2252,15 @@
         <w:t xml:space="preserve"> = contagem total</w:t>
       </w:r>
       <w:r>
-        <w:t xml:space="preserve"> x [0,65 + 0,01 x  ∑(</w:t>
+        <w:t xml:space="preserve"> x [0,65 + 0,01 </w:t>
+      </w:r>
+      <w:proofErr w:type="gramStart"/>
+      <w:r>
+        <w:t>x  ∑</w:t>
+      </w:r>
+      <w:proofErr w:type="gramEnd"/>
+      <w:r>
+        <w:t>(</w:t>
       </w:r>
       <w:proofErr w:type="spellStart"/>
       <w:r>
@@ -2180,7 +2276,15 @@
         <w:t xml:space="preserve">FP = 28 </w:t>
       </w:r>
       <w:r>
-        <w:t>x [0,65 + 0,01 x 19]</w:t>
+        <w:t xml:space="preserve">x [0,65 + 0,01 </w:t>
+      </w:r>
+      <w:proofErr w:type="gramStart"/>
+      <w:r>
+        <w:t>x</w:t>
+      </w:r>
+      <w:proofErr w:type="gramEnd"/>
+      <w:r>
+        <w:t xml:space="preserve"> 19]</w:t>
       </w:r>
     </w:p>
     <w:p>
@@ -2499,7 +2603,13 @@
               <w:rPr>
                 <w:b w:val="0"/>
               </w:rPr>
-              <w:t>15 FP/mês</w:t>
+              <w:t>24</w:t>
+            </w:r>
+            <w:r>
+              <w:rPr>
+                <w:b w:val="0"/>
+              </w:rPr>
+              <w:t xml:space="preserve"> FP/mês</w:t>
             </w:r>
           </w:p>
         </w:tc>
@@ -2514,7 +2624,10 @@
               <w:cnfStyle w:val="000000000000" w:firstRow="0" w:lastRow="0" w:firstColumn="0" w:lastColumn="0" w:oddVBand="0" w:evenVBand="0" w:oddHBand="0" w:evenHBand="0" w:firstRowFirstColumn="0" w:firstRowLastColumn="0" w:lastRowFirstColumn="0" w:lastRowLastColumn="0"/>
             </w:pPr>
             <w:r>
-              <w:t>47 dias</w:t>
+              <w:t>30</w:t>
+            </w:r>
+            <w:r>
+              <w:t xml:space="preserve"> dias</w:t>
             </w:r>
           </w:p>
         </w:tc>
@@ -2529,7 +2642,10 @@
               <w:cnfStyle w:val="000000000000" w:firstRow="0" w:lastRow="0" w:firstColumn="0" w:lastColumn="0" w:oddVBand="0" w:evenVBand="0" w:oddHBand="0" w:evenHBand="0" w:firstRowFirstColumn="0" w:firstRowLastColumn="0" w:lastRowFirstColumn="0" w:lastRowLastColumn="0"/>
             </w:pPr>
             <w:r>
-              <w:t>6.000,00</w:t>
+              <w:t>3</w:t>
+            </w:r>
+            <w:r>
+              <w:t>.000,00</w:t>
             </w:r>
           </w:p>
         </w:tc>
@@ -2615,6 +2731,13 @@
         </w:rPr>
         <w:t xml:space="preserve"> 10/05/2016.</w:t>
       </w:r>
+    </w:p>
+    <w:p>
+      <w:pPr>
+        <w:rPr>
+          <w:lang w:val="en-US"/>
+        </w:rPr>
+      </w:pPr>
     </w:p>
     <w:sectPr>
       <w:pgSz w:w="11906" w:h="16838"/>
@@ -2649,19 +2772,19 @@
         <v:path o:extrusionok="f" gradientshapeok="t" o:connecttype="rect"/>
         <o:lock v:ext="edit" aspectratio="t"/>
       </v:shapetype>
-      <v:shape id="_x0000_i1030" type="#_x0000_t75" style="width:137.25pt;height:148.5pt;visibility:visible;mso-wrap-style:square" o:bullet="t">
+      <v:shape id="_x0000_i1028" type="#_x0000_t75" style="width:137.25pt;height:148.5pt;visibility:visible;mso-wrap-style:square" o:bullet="t">
         <v:imagedata r:id="rId1" o:title=""/>
       </v:shape>
     </w:pict>
   </w:numPicBullet>
   <w:numPicBullet w:numPicBulletId="1">
     <w:pict>
-      <v:shape id="_x0000_i1031" type="#_x0000_t75" style="width:155.25pt;height:356.25pt;visibility:visible;mso-wrap-style:square" o:bullet="t">
+      <v:shape id="_x0000_i1029" type="#_x0000_t75" style="width:155.25pt;height:356.25pt;visibility:visible;mso-wrap-style:square" o:bullet="t">
         <v:imagedata r:id="rId2" o:title=""/>
       </v:shape>
     </w:pict>
   </w:numPicBullet>
-  <w:abstractNum w:abstractNumId="0">
+  <w:abstractNum w:abstractNumId="0" w15:restartNumberingAfterBreak="0">
     <w:nsid w:val="0B405776"/>
     <w:multiLevelType w:val="hybridMultilevel"/>
     <w:tmpl w:val="258AA5E8"/>
@@ -2802,7 +2925,7 @@
       </w:rPr>
     </w:lvl>
   </w:abstractNum>
-  <w:abstractNum w:abstractNumId="1">
+  <w:abstractNum w:abstractNumId="1" w15:restartNumberingAfterBreak="0">
     <w:nsid w:val="0EE933E6"/>
     <w:multiLevelType w:val="hybridMultilevel"/>
     <w:tmpl w:val="C7A0018C"/>
@@ -2891,7 +3014,7 @@
       </w:pPr>
     </w:lvl>
   </w:abstractNum>
-  <w:abstractNum w:abstractNumId="2">
+  <w:abstractNum w:abstractNumId="2" w15:restartNumberingAfterBreak="0">
     <w:nsid w:val="1E862C5B"/>
     <w:multiLevelType w:val="hybridMultilevel"/>
     <w:tmpl w:val="0900AF40"/>
@@ -3003,7 +3126,7 @@
       </w:rPr>
     </w:lvl>
   </w:abstractNum>
-  <w:abstractNum w:abstractNumId="3">
+  <w:abstractNum w:abstractNumId="3" w15:restartNumberingAfterBreak="0">
     <w:nsid w:val="2DCB73D1"/>
     <w:multiLevelType w:val="hybridMultilevel"/>
     <w:tmpl w:val="C4B266E4"/>
@@ -3092,7 +3215,7 @@
       </w:pPr>
     </w:lvl>
   </w:abstractNum>
-  <w:abstractNum w:abstractNumId="4">
+  <w:abstractNum w:abstractNumId="4" w15:restartNumberingAfterBreak="0">
     <w:nsid w:val="36691E36"/>
     <w:multiLevelType w:val="multilevel"/>
     <w:tmpl w:val="91ECAB18"/>
@@ -3213,7 +3336,7 @@
       </w:rPr>
     </w:lvl>
   </w:abstractNum>
-  <w:abstractNum w:abstractNumId="5">
+  <w:abstractNum w:abstractNumId="5" w15:restartNumberingAfterBreak="0">
     <w:nsid w:val="3CAC5E71"/>
     <w:multiLevelType w:val="hybridMultilevel"/>
     <w:tmpl w:val="C46E2594"/>
@@ -3302,7 +3425,7 @@
       </w:pPr>
     </w:lvl>
   </w:abstractNum>
-  <w:abstractNum w:abstractNumId="6">
+  <w:abstractNum w:abstractNumId="6" w15:restartNumberingAfterBreak="0">
     <w:nsid w:val="43AC68CD"/>
     <w:multiLevelType w:val="hybridMultilevel"/>
     <w:tmpl w:val="746CB530"/>
@@ -3391,7 +3514,7 @@
       </w:pPr>
     </w:lvl>
   </w:abstractNum>
-  <w:abstractNum w:abstractNumId="7">
+  <w:abstractNum w:abstractNumId="7" w15:restartNumberingAfterBreak="0">
     <w:nsid w:val="4F6B790D"/>
     <w:multiLevelType w:val="hybridMultilevel"/>
     <w:tmpl w:val="97A4FCB6"/>
@@ -3480,7 +3603,7 @@
       </w:pPr>
     </w:lvl>
   </w:abstractNum>
-  <w:abstractNum w:abstractNumId="8">
+  <w:abstractNum w:abstractNumId="8" w15:restartNumberingAfterBreak="0">
     <w:nsid w:val="706F1568"/>
     <w:multiLevelType w:val="hybridMultilevel"/>
     <w:tmpl w:val="7652C64A"/>
@@ -4056,7 +4179,6 @@
       <w:spacing w:after="0" w:line="240" w:lineRule="auto"/>
     </w:pPr>
     <w:tblPr>
-      <w:tblInd w:w="0" w:type="dxa"/>
       <w:tblBorders>
         <w:top w:val="single" w:sz="4" w:space="0" w:color="auto"/>
         <w:left w:val="single" w:sz="4" w:space="0" w:color="auto"/>
@@ -4065,12 +4187,6 @@
         <w:insideH w:val="single" w:sz="4" w:space="0" w:color="auto"/>
         <w:insideV w:val="single" w:sz="4" w:space="0" w:color="auto"/>
       </w:tblBorders>
-      <w:tblCellMar>
-        <w:top w:w="0" w:type="dxa"/>
-        <w:left w:w="108" w:type="dxa"/>
-        <w:bottom w:w="0" w:type="dxa"/>
-        <w:right w:w="108" w:type="dxa"/>
-      </w:tblCellMar>
     </w:tblPr>
   </w:style>
   <w:style w:type="character" w:customStyle="1" w:styleId="Ttulo1Char">
@@ -4197,17 +4313,10 @@
     <w:tblPr>
       <w:tblStyleRowBandSize w:val="1"/>
       <w:tblStyleColBandSize w:val="1"/>
-      <w:tblInd w:w="0" w:type="dxa"/>
       <w:tblBorders>
         <w:top w:val="single" w:sz="8" w:space="0" w:color="808080" w:themeColor="accent4"/>
         <w:bottom w:val="single" w:sz="8" w:space="0" w:color="808080" w:themeColor="accent4"/>
       </w:tblBorders>
-      <w:tblCellMar>
-        <w:top w:w="0" w:type="dxa"/>
-        <w:left w:w="108" w:type="dxa"/>
-        <w:bottom w:w="0" w:type="dxa"/>
-        <w:right w:w="108" w:type="dxa"/>
-      </w:tblCellMar>
     </w:tblPr>
     <w:tblStylePr w:type="firstRow">
       <w:rPr>

</xml_diff>

<commit_message>
Documento Planejamento 0.5.1 - Alterações adicionais
</commit_message>
<xml_diff>
--- a/Documentos/Documento de Planejamento e Acompanhamento - Software de Produção de Discursos.docx
+++ b/Documentos/Documento de Planejamento e Acompanhamento - Software de Produção de Discursos.docx
@@ -11,6 +11,8 @@
           <w:szCs w:val="28"/>
         </w:rPr>
       </w:pPr>
+      <w:bookmarkStart w:id="0" w:name="_GoBack"/>
+      <w:bookmarkEnd w:id="0"/>
       <w:r>
         <w:rPr>
           <w:sz w:val="28"/>
@@ -1675,10 +1677,8 @@
           <w:docGrid w:linePitch="360"/>
         </w:sectPr>
       </w:pPr>
-      <w:bookmarkStart w:id="0" w:name="_Toc451933883"/>
-      <w:bookmarkStart w:id="1" w:name="_Toc451934018"/>
-      <w:bookmarkStart w:id="2" w:name="_GoBack"/>
-      <w:bookmarkEnd w:id="2"/>
+      <w:bookmarkStart w:id="1" w:name="_Toc451933883"/>
+      <w:bookmarkStart w:id="2" w:name="_Toc451934018"/>
     </w:p>
     <w:p>
       <w:pPr>
@@ -1701,8 +1701,8 @@
         <w:lastRenderedPageBreak/>
         <w:t>Cálculo de Ponto de Função</w:t>
       </w:r>
-      <w:bookmarkEnd w:id="0"/>
       <w:bookmarkEnd w:id="1"/>
+      <w:bookmarkEnd w:id="2"/>
     </w:p>
     <w:p/>
     <w:tbl>
@@ -2031,7 +2031,7 @@
                 </mc:Choice>
                 <mc:Fallback>
                   <w:pict>
-                    <v:oval w14:anchorId="68120C68" id="Elipse 2" o:spid="_x0000_s1026" style="position:absolute;margin-left:18pt;margin-top:-2.4pt;width:20.4pt;height:19.15pt;z-index:251667456;visibility:visible;mso-wrap-style:square;mso-width-percent:0;mso-height-percent:0;mso-wrap-distance-left:9pt;mso-wrap-distance-top:0;mso-wrap-distance-right:9pt;mso-wrap-distance-bottom:0;mso-position-horizontal:absolute;mso-position-horizontal-relative:text;mso-position-vertical:absolute;mso-position-vertical-relative:text;mso-width-percent:0;mso-height-percent:0;mso-width-relative:margin;mso-height-relative:margin;v-text-anchor:middle" o:gfxdata="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" filled="f" strokecolor="red" strokeweight=".25pt"/>
+                    <v:oval w14:anchorId="26230F8A" id="Elipse 2" o:spid="_x0000_s1026" style="position:absolute;margin-left:18pt;margin-top:-2.4pt;width:20.4pt;height:19.15pt;z-index:251667456;visibility:visible;mso-wrap-style:square;mso-width-percent:0;mso-height-percent:0;mso-wrap-distance-left:9pt;mso-wrap-distance-top:0;mso-wrap-distance-right:9pt;mso-wrap-distance-bottom:0;mso-position-horizontal:absolute;mso-position-horizontal-relative:text;mso-position-vertical:absolute;mso-position-vertical-relative:text;mso-width-percent:0;mso-height-percent:0;mso-width-relative:margin;mso-height-relative:margin;v-text-anchor:middle" o:gfxdata="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" filled="f" strokecolor="red" strokeweight=".25pt"/>
                   </w:pict>
                 </mc:Fallback>
               </mc:AlternateContent>
@@ -2267,7 +2267,7 @@
                 </mc:Choice>
                 <mc:Fallback>
                   <w:pict>
-                    <v:oval w14:anchorId="5702B20A" id="Elipse 5" o:spid="_x0000_s1026" style="position:absolute;margin-left:17.25pt;margin-top:-2.65pt;width:20.4pt;height:19.15pt;z-index:251634688;visibility:visible;mso-wrap-style:square;mso-width-percent:0;mso-height-percent:0;mso-wrap-distance-left:9pt;mso-wrap-distance-top:0;mso-wrap-distance-right:9pt;mso-wrap-distance-bottom:0;mso-position-horizontal:absolute;mso-position-horizontal-relative:text;mso-position-vertical:absolute;mso-position-vertical-relative:text;mso-width-percent:0;mso-height-percent:0;mso-width-relative:margin;mso-height-relative:margin;v-text-anchor:middle" o:gfxdata="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" filled="f" strokecolor="red" strokeweight=".25pt"/>
+                    <v:oval w14:anchorId="07B2A4A5" id="Elipse 5" o:spid="_x0000_s1026" style="position:absolute;margin-left:17.25pt;margin-top:-2.65pt;width:20.4pt;height:19.15pt;z-index:251634688;visibility:visible;mso-wrap-style:square;mso-width-percent:0;mso-height-percent:0;mso-wrap-distance-left:9pt;mso-wrap-distance-top:0;mso-wrap-distance-right:9pt;mso-wrap-distance-bottom:0;mso-position-horizontal:absolute;mso-position-horizontal-relative:text;mso-position-vertical:absolute;mso-position-vertical-relative:text;mso-width-percent:0;mso-height-percent:0;mso-width-relative:margin;mso-height-relative:margin;v-text-anchor:middle" o:gfxdata="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" filled="f" strokecolor="red" strokeweight=".25pt"/>
                   </w:pict>
                 </mc:Fallback>
               </mc:AlternateContent>
@@ -2521,7 +2521,7 @@
                 </mc:Choice>
                 <mc:Fallback>
                   <w:pict>
-                    <v:oval w14:anchorId="597D6114" id="Elipse 6" o:spid="_x0000_s1026" style="position:absolute;margin-left:15.9pt;margin-top:-1.85pt;width:20.4pt;height:19.15pt;z-index:251657216;visibility:visible;mso-wrap-style:square;mso-width-percent:0;mso-height-percent:0;mso-wrap-distance-left:9pt;mso-wrap-distance-top:0;mso-wrap-distance-right:9pt;mso-wrap-distance-bottom:0;mso-position-horizontal:absolute;mso-position-horizontal-relative:text;mso-position-vertical:absolute;mso-position-vertical-relative:text;mso-width-percent:0;mso-height-percent:0;mso-width-relative:margin;mso-height-relative:margin;v-text-anchor:middle" o:gfxdata="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" filled="f" strokecolor="red" strokeweight=".25pt"/>
+                    <v:oval w14:anchorId="21D2A8A1" id="Elipse 6" o:spid="_x0000_s1026" style="position:absolute;margin-left:15.9pt;margin-top:-1.85pt;width:20.4pt;height:19.15pt;z-index:251657216;visibility:visible;mso-wrap-style:square;mso-width-percent:0;mso-height-percent:0;mso-wrap-distance-left:9pt;mso-wrap-distance-top:0;mso-wrap-distance-right:9pt;mso-wrap-distance-bottom:0;mso-position-horizontal:absolute;mso-position-horizontal-relative:text;mso-position-vertical:absolute;mso-position-vertical-relative:text;mso-width-percent:0;mso-height-percent:0;mso-width-relative:margin;mso-height-relative:margin;v-text-anchor:middle" o:gfxdata="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" filled="f" strokecolor="red" strokeweight=".25pt"/>
                   </w:pict>
                 </mc:Fallback>
               </mc:AlternateContent>
@@ -2736,7 +2736,7 @@
                 </mc:Choice>
                 <mc:Fallback>
                   <w:pict>
-                    <v:oval w14:anchorId="495E40BE" id="Elipse 4" o:spid="_x0000_s1026" style="position:absolute;margin-left:15.4pt;margin-top:-4.5pt;width:20.4pt;height:19.15pt;z-index:251645952;visibility:visible;mso-wrap-style:square;mso-width-percent:0;mso-height-percent:0;mso-wrap-distance-left:9pt;mso-wrap-distance-top:0;mso-wrap-distance-right:9pt;mso-wrap-distance-bottom:0;mso-position-horizontal:absolute;mso-position-horizontal-relative:text;mso-position-vertical:absolute;mso-position-vertical-relative:text;mso-width-percent:0;mso-height-percent:0;mso-width-relative:margin;mso-height-relative:margin;v-text-anchor:middle" o:gfxdata="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" filled="f" strokecolor="red" strokeweight=".25pt"/>
+                    <v:oval w14:anchorId="1C8A72FB" id="Elipse 4" o:spid="_x0000_s1026" style="position:absolute;margin-left:15.4pt;margin-top:-4.5pt;width:20.4pt;height:19.15pt;z-index:251645952;visibility:visible;mso-wrap-style:square;mso-width-percent:0;mso-height-percent:0;mso-wrap-distance-left:9pt;mso-wrap-distance-top:0;mso-wrap-distance-right:9pt;mso-wrap-distance-bottom:0;mso-position-horizontal:absolute;mso-position-horizontal-relative:text;mso-position-vertical:absolute;mso-position-vertical-relative:text;mso-width-percent:0;mso-height-percent:0;mso-width-relative:margin;mso-height-relative:margin;v-text-anchor:middle" o:gfxdata="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" filled="f" strokecolor="red" strokeweight=".25pt"/>
                   </w:pict>
                 </mc:Fallback>
               </mc:AlternateContent>
@@ -3009,8 +3009,18 @@
       </w:tr>
     </w:tbl>
     <w:p>
-      <w:r>
-        <w:t xml:space="preserve">∑(Fi)] = </w:t>
+      <w:proofErr w:type="gramStart"/>
+      <w:r>
+        <w:t>∑(</w:t>
+      </w:r>
+      <w:proofErr w:type="spellStart"/>
+      <w:proofErr w:type="gramEnd"/>
+      <w:r>
+        <w:t>Fi</w:t>
+      </w:r>
+      <w:proofErr w:type="spellEnd"/>
+      <w:r>
+        <w:t xml:space="preserve">)] = </w:t>
       </w:r>
       <w:r>
         <w:t xml:space="preserve">1 </w:t>
@@ -3102,7 +3112,20 @@
         <w:t xml:space="preserve"> = contagem total</w:t>
       </w:r>
       <w:r>
-        <w:t xml:space="preserve"> x [0,65 + 0,01 x ∑(Fi)]</w:t>
+        <w:t xml:space="preserve"> x [0,65 + 0,01 x </w:t>
+      </w:r>
+      <w:proofErr w:type="gramStart"/>
+      <w:r>
+        <w:t>∑(</w:t>
+      </w:r>
+      <w:proofErr w:type="spellStart"/>
+      <w:proofErr w:type="gramEnd"/>
+      <w:r>
+        <w:t>Fi</w:t>
+      </w:r>
+      <w:proofErr w:type="spellEnd"/>
+      <w:r>
+        <w:t>)]</w:t>
       </w:r>
     </w:p>
     <w:p>
@@ -3110,7 +3133,15 @@
         <w:t xml:space="preserve">FP = 28 </w:t>
       </w:r>
       <w:r>
-        <w:t>x [0,65 + 0,01 x 19]</w:t>
+        <w:t xml:space="preserve">x [0,65 + 0,01 </w:t>
+      </w:r>
+      <w:proofErr w:type="gramStart"/>
+      <w:r>
+        <w:t>x</w:t>
+      </w:r>
+      <w:proofErr w:type="gramEnd"/>
+      <w:r>
+        <w:t xml:space="preserve"> 19]</w:t>
       </w:r>
     </w:p>
     <w:p>
@@ -3551,11 +3582,19 @@
       <w:r>
         <w:t xml:space="preserve">. </w:t>
       </w:r>
+      <w:proofErr w:type="spellStart"/>
       <w:r>
         <w:rPr>
           <w:lang w:val="en-US"/>
         </w:rPr>
-        <w:t>Trainning Education Service</w:t>
+        <w:t>Trainning</w:t>
+      </w:r>
+      <w:proofErr w:type="spellEnd"/>
+      <w:r>
+        <w:rPr>
+          <w:lang w:val="en-US"/>
+        </w:rPr>
+        <w:t xml:space="preserve"> Education Service</w:t>
       </w:r>
       <w:r>
         <w:rPr>
@@ -3591,13 +3630,41 @@
         <w:rPr>
           <w:lang w:val="en-US"/>
         </w:rPr>
-        <w:t>. A</w:t>
-      </w:r>
+        <w:t xml:space="preserve">. </w:t>
+      </w:r>
+      <w:proofErr w:type="spellStart"/>
       <w:r>
         <w:rPr>
           <w:lang w:val="en-US"/>
         </w:rPr>
-        <w:t>cesso em 10/05/2016.</w:t>
+        <w:t>A</w:t>
+      </w:r>
+      <w:r>
+        <w:rPr>
+          <w:lang w:val="en-US"/>
+        </w:rPr>
+        <w:t>cesso</w:t>
+      </w:r>
+      <w:proofErr w:type="spellEnd"/>
+      <w:r>
+        <w:rPr>
+          <w:lang w:val="en-US"/>
+        </w:rPr>
+        <w:t xml:space="preserve"> </w:t>
+      </w:r>
+      <w:proofErr w:type="spellStart"/>
+      <w:r>
+        <w:rPr>
+          <w:lang w:val="en-US"/>
+        </w:rPr>
+        <w:t>em</w:t>
+      </w:r>
+      <w:proofErr w:type="spellEnd"/>
+      <w:r>
+        <w:rPr>
+          <w:lang w:val="en-US"/>
+        </w:rPr>
+        <w:t xml:space="preserve"> 10/05/2016.</w:t>
       </w:r>
     </w:p>
     <w:p>
@@ -3721,7 +3788,31 @@
         <w:spacing w:after="0"/>
       </w:pPr>
       <w:r>
-        <w:t>Portabilidade: Cliente mudar do sistema operacional windows ou linux para apple.</w:t>
+        <w:t xml:space="preserve">Portabilidade: Cliente mudar do sistema operacional </w:t>
+      </w:r>
+      <w:proofErr w:type="spellStart"/>
+      <w:r>
+        <w:t>windows</w:t>
+      </w:r>
+      <w:proofErr w:type="spellEnd"/>
+      <w:r>
+        <w:t xml:space="preserve"> ou </w:t>
+      </w:r>
+      <w:proofErr w:type="spellStart"/>
+      <w:r>
+        <w:t>linux</w:t>
+      </w:r>
+      <w:proofErr w:type="spellEnd"/>
+      <w:r>
+        <w:t xml:space="preserve"> para </w:t>
+      </w:r>
+      <w:proofErr w:type="spellStart"/>
+      <w:r>
+        <w:t>apple</w:t>
+      </w:r>
+      <w:proofErr w:type="spellEnd"/>
+      <w:r>
+        <w:t>.</w:t>
       </w:r>
     </w:p>
     <w:p>
@@ -3779,10 +3870,10 @@
         <w:tblLook w:val="04A0" w:firstRow="1" w:lastRow="0" w:firstColumn="1" w:lastColumn="0" w:noHBand="0" w:noVBand="1"/>
       </w:tblPr>
       <w:tblGrid>
-        <w:gridCol w:w="815"/>
+        <w:gridCol w:w="816"/>
         <w:gridCol w:w="991"/>
         <w:gridCol w:w="851"/>
-        <w:gridCol w:w="1279"/>
+        <w:gridCol w:w="1278"/>
         <w:gridCol w:w="1559"/>
         <w:gridCol w:w="1276"/>
         <w:gridCol w:w="1211"/>
@@ -4200,10 +4291,10 @@
         <w:tblLook w:val="04A0" w:firstRow="1" w:lastRow="0" w:firstColumn="1" w:lastColumn="0" w:noHBand="0" w:noVBand="1"/>
       </w:tblPr>
       <w:tblGrid>
-        <w:gridCol w:w="815"/>
+        <w:gridCol w:w="816"/>
         <w:gridCol w:w="991"/>
         <w:gridCol w:w="851"/>
-        <w:gridCol w:w="1279"/>
+        <w:gridCol w:w="1278"/>
         <w:gridCol w:w="1559"/>
         <w:gridCol w:w="1276"/>
         <w:gridCol w:w="1211"/>
@@ -4624,10 +4715,10 @@
         <w:tblLook w:val="04A0" w:firstRow="1" w:lastRow="0" w:firstColumn="1" w:lastColumn="0" w:noHBand="0" w:noVBand="1"/>
       </w:tblPr>
       <w:tblGrid>
-        <w:gridCol w:w="815"/>
+        <w:gridCol w:w="816"/>
         <w:gridCol w:w="991"/>
         <w:gridCol w:w="851"/>
-        <w:gridCol w:w="1279"/>
+        <w:gridCol w:w="1278"/>
         <w:gridCol w:w="1559"/>
         <w:gridCol w:w="1276"/>
         <w:gridCol w:w="1211"/>
@@ -5097,6 +5188,7 @@
         <w:docPartUnique/>
       </w:docPartObj>
     </w:sdtPr>
+    <w:sdtEndPr/>
     <w:sdtContent>
       <w:p>
         <w:pPr>
@@ -5116,7 +5208,7 @@
           <w:rPr>
             <w:noProof/>
           </w:rPr>
-          <w:t>4</w:t>
+          <w:t>5</w:t>
         </w:r>
         <w:r>
           <w:fldChar w:fldCharType="end"/>
@@ -5202,14 +5294,14 @@
         <v:path o:extrusionok="f" gradientshapeok="t" o:connecttype="rect"/>
         <o:lock v:ext="edit" aspectratio="t"/>
       </v:shapetype>
-      <v:shape id="_x0000_i1076" type="#_x0000_t75" style="width:137.25pt;height:148.5pt;visibility:visible;mso-wrap-style:square" o:bullet="t">
+      <v:shape id="_x0000_i1028" type="#_x0000_t75" style="width:137.25pt;height:148.5pt;visibility:visible;mso-wrap-style:square" o:bullet="t">
         <v:imagedata r:id="rId1" o:title=""/>
       </v:shape>
     </w:pict>
   </w:numPicBullet>
   <w:numPicBullet w:numPicBulletId="1">
     <w:pict>
-      <v:shape id="_x0000_i1077" type="#_x0000_t75" style="width:155.25pt;height:356.25pt;visibility:visible;mso-wrap-style:square" o:bullet="t">
+      <v:shape id="_x0000_i1029" type="#_x0000_t75" style="width:155.25pt;height:356.25pt;visibility:visible;mso-wrap-style:square" o:bullet="t">
         <v:imagedata r:id="rId2" o:title=""/>
       </v:shape>
     </w:pict>
@@ -7236,7 +7328,7 @@
 </file>
 
 <file path=customXml/itemProps1.xml><?xml version="1.0" encoding="utf-8"?>
-<ds:datastoreItem xmlns:ds="http://schemas.openxmlformats.org/officeDocument/2006/customXml" ds:itemID="{8BAE07F1-85F6-46D9-BCE8-1C9A3C2F9E7E}">
+<ds:datastoreItem xmlns:ds="http://schemas.openxmlformats.org/officeDocument/2006/customXml" ds:itemID="{D320E03D-EE16-4AAA-AECF-FE8E5BDC37C0}">
   <ds:schemaRefs>
     <ds:schemaRef ds:uri="http://schemas.openxmlformats.org/officeDocument/2006/bibliography"/>
   </ds:schemaRefs>

</xml_diff>